<commit_message>
adding updatted word doc
</commit_message>
<xml_diff>
--- a/new_homework_project.docx
+++ b/new_homework_project.docx
@@ -709,84 +709,120 @@
       </w:hyperlink>
     </w:p>
     <w:p/>
-    <w:p>
-      <w:pPr>
-        <w:rPr>
-          <w:b/>
-        </w:rPr>
-      </w:pPr>
-      <w:r>
-        <w:br/>
-      </w:r>
-      <w:r>
-        <w:rPr>
-          <w:b/>
-        </w:rPr>
-        <w:t xml:space="preserve">Importing into </w:t>
-      </w:r>
-      <w:proofErr w:type="spellStart"/>
-      <w:r>
-        <w:rPr>
-          <w:b/>
-        </w:rPr>
-        <w:t>postgres</w:t>
-      </w:r>
-      <w:proofErr w:type="spellEnd"/>
-      <w:r>
-        <w:rPr>
-          <w:b/>
-        </w:rPr>
-        <w:t xml:space="preserve"> </w:t>
-      </w:r>
-      <w:bookmarkStart w:id="0" w:name="_GoBack"/>
-      <w:bookmarkEnd w:id="0"/>
-    </w:p>
     <w:p/>
     <w:p>
-      <w:r>
-        <w:tab/>
-        <w:t xml:space="preserve">The goal for importing into </w:t>
-      </w:r>
-      <w:proofErr w:type="spellStart"/>
-      <w:r>
-        <w:t>postgres</w:t>
-      </w:r>
-      <w:proofErr w:type="spellEnd"/>
-      <w:r>
-        <w:t xml:space="preserve"> is to take a csv file structure and import the data into a </w:t>
-      </w:r>
-      <w:proofErr w:type="spellStart"/>
-      <w:r>
-        <w:t>postgres</w:t>
-      </w:r>
-      <w:proofErr w:type="spellEnd"/>
-      <w:r>
-        <w:t xml:space="preserve"> database. </w:t>
-      </w:r>
-    </w:p>
-    <w:p/>
-    <w:p/>
-    <w:p>
-      <w:r>
-        <w:t xml:space="preserve">Wrapping </w:t>
-      </w:r>
-      <w:proofErr w:type="spellStart"/>
-      <w:r>
-        <w:t>psql</w:t>
-      </w:r>
-      <w:proofErr w:type="spellEnd"/>
-      <w:r>
-        <w:t xml:space="preserve"> into bash: </w:t>
+      <w:pPr>
+        <w:rPr>
+          <w:rFonts w:ascii="Menlo" w:hAnsi="Menlo" w:cs="Menlo"/>
+          <w:color w:val="110E06"/>
+        </w:rPr>
+      </w:pPr>
+      <w:r>
+        <w:rPr>
+          <w:rFonts w:ascii="Menlo" w:hAnsi="Menlo" w:cs="Menlo"/>
+          <w:color w:val="110E06"/>
+        </w:rPr>
+        <w:t xml:space="preserve">git clone </w:t>
       </w:r>
       <w:hyperlink r:id="rId11" w:history="1">
         <w:r>
           <w:rPr>
             <w:rStyle w:val="Hyperlink"/>
+            <w:rFonts w:ascii="Menlo" w:hAnsi="Menlo" w:cs="Menlo"/>
           </w:rPr>
-          <w:t>https://www.manniwood.com/postgresql_and_bash_stuff/</w:t>
+          <w:t>https://github.com/Smithsonian/OpenAccess</w:t>
         </w:r>
       </w:hyperlink>
     </w:p>
+    <w:p/>
+    <w:p>
+      <w:pPr>
+        <w:rPr>
+          <w:b/>
+        </w:rPr>
+      </w:pPr>
+      <w:r>
+        <w:br/>
+      </w:r>
+      <w:r>
+        <w:rPr>
+          <w:b/>
+        </w:rPr>
+        <w:t xml:space="preserve">Importing into </w:t>
+      </w:r>
+      <w:proofErr w:type="spellStart"/>
+      <w:r>
+        <w:rPr>
+          <w:b/>
+        </w:rPr>
+        <w:t>postgres</w:t>
+      </w:r>
+      <w:proofErr w:type="spellEnd"/>
+      <w:r>
+        <w:rPr>
+          <w:b/>
+        </w:rPr>
+        <w:t xml:space="preserve"> </w:t>
+      </w:r>
+    </w:p>
+    <w:p/>
+    <w:p>
+      <w:r>
+        <w:tab/>
+        <w:t xml:space="preserve">The goal for importing into </w:t>
+      </w:r>
+      <w:proofErr w:type="spellStart"/>
+      <w:r>
+        <w:t>postgres</w:t>
+      </w:r>
+      <w:proofErr w:type="spellEnd"/>
+      <w:r>
+        <w:t xml:space="preserve"> is to take a csv file structure and import the data into a </w:t>
+      </w:r>
+      <w:proofErr w:type="spellStart"/>
+      <w:r>
+        <w:t>postgres</w:t>
+      </w:r>
+      <w:proofErr w:type="spellEnd"/>
+      <w:r>
+        <w:t xml:space="preserve"> database. </w:t>
+      </w:r>
+    </w:p>
+    <w:p/>
+    <w:p/>
+    <w:p>
+      <w:r>
+        <w:t xml:space="preserve">Wrapping </w:t>
+      </w:r>
+      <w:proofErr w:type="spellStart"/>
+      <w:r>
+        <w:t>psql</w:t>
+      </w:r>
+      <w:proofErr w:type="spellEnd"/>
+      <w:r>
+        <w:t xml:space="preserve"> into bash: </w:t>
+      </w:r>
+      <w:hyperlink r:id="rId12" w:history="1">
+        <w:r>
+          <w:rPr>
+            <w:rStyle w:val="Hyperlink"/>
+          </w:rPr>
+          <w:t>http</w:t>
+        </w:r>
+        <w:r>
+          <w:rPr>
+            <w:rStyle w:val="Hyperlink"/>
+          </w:rPr>
+          <w:t>s</w:t>
+        </w:r>
+        <w:r>
+          <w:rPr>
+            <w:rStyle w:val="Hyperlink"/>
+          </w:rPr>
+          <w:t>://www.manniwood.com/postgresql_and_bash_stuff/</w:t>
+        </w:r>
+      </w:hyperlink>
+    </w:p>
     <w:p>
       <w:r>
         <w:t xml:space="preserve">Creating table in </w:t>
@@ -799,7 +835,7 @@
       <w:r>
         <w:t xml:space="preserve">: </w:t>
       </w:r>
-      <w:hyperlink r:id="rId12" w:history="1">
+      <w:hyperlink r:id="rId13" w:history="1">
         <w:r>
           <w:rPr>
             <w:rStyle w:val="Hyperlink"/>
@@ -928,16 +964,7 @@
           <w:sz w:val="20"/>
           <w:szCs w:val="20"/>
         </w:rPr>
-        <w:t>zip</w:t>
-      </w:r>
-      <w:r>
-        <w:rPr>
-          <w:rFonts w:ascii="Menlo" w:hAnsi="Menlo" w:cs="Menlo"/>
-          <w:color w:val="110E06"/>
-          <w:sz w:val="20"/>
-          <w:szCs w:val="20"/>
-        </w:rPr>
-        <w:t>_codes</w:t>
+        <w:t>zip_codes</w:t>
       </w:r>
       <w:proofErr w:type="spellEnd"/>
       <w:r>
@@ -959,6 +986,37 @@
           <w:szCs w:val="20"/>
         </w:rPr>
       </w:pPr>
+      <w:bookmarkStart w:id="0" w:name="_GoBack"/>
+      <w:bookmarkEnd w:id="0"/>
+    </w:p>
+    <w:p>
+      <w:pPr>
+        <w:rPr>
+          <w:rFonts w:ascii="Menlo" w:hAnsi="Menlo" w:cs="Menlo"/>
+          <w:color w:val="110E06"/>
+          <w:sz w:val="20"/>
+          <w:szCs w:val="20"/>
+        </w:rPr>
+      </w:pPr>
+    </w:p>
+    <w:p>
+      <w:pPr>
+        <w:rPr>
+          <w:rFonts w:ascii="Menlo" w:hAnsi="Menlo" w:cs="Menlo"/>
+          <w:color w:val="110E06"/>
+          <w:sz w:val="20"/>
+          <w:szCs w:val="20"/>
+        </w:rPr>
+      </w:pPr>
+      <w:r>
+        <w:rPr>
+          <w:rFonts w:ascii="Menlo" w:hAnsi="Menlo" w:cs="Menlo"/>
+          <w:color w:val="110E06"/>
+          <w:sz w:val="20"/>
+          <w:szCs w:val="20"/>
+        </w:rPr>
+        <w:t xml:space="preserve">Testing commands: </w:t>
+      </w:r>
     </w:p>
     <w:p>
       <w:pPr>
@@ -1010,6 +1068,8 @@
     <w:p>
       <w:pPr>
         <w:rPr>
+          <w:rFonts w:ascii="Menlo" w:hAnsi="Menlo" w:cs="Menlo"/>
+          <w:color w:val="110E06"/>
           <w:sz w:val="20"/>
           <w:szCs w:val="20"/>
         </w:rPr>
@@ -1063,6 +1123,96 @@
         </w:rPr>
         <w:t>;</w:t>
       </w:r>
+    </w:p>
+    <w:p>
+      <w:pPr>
+        <w:rPr>
+          <w:sz w:val="20"/>
+          <w:szCs w:val="20"/>
+        </w:rPr>
+      </w:pPr>
+    </w:p>
+    <w:p>
+      <w:pPr>
+        <w:rPr>
+          <w:sz w:val="20"/>
+          <w:szCs w:val="20"/>
+        </w:rPr>
+      </w:pPr>
+      <w:r>
+        <w:rPr>
+          <w:sz w:val="20"/>
+          <w:szCs w:val="20"/>
+        </w:rPr>
+        <w:t xml:space="preserve">Running like a script: </w:t>
+      </w:r>
+    </w:p>
+    <w:p>
+      <w:pPr>
+        <w:pStyle w:val="HTMLPreformatted"/>
+        <w:textAlignment w:val="baseline"/>
+        <w:rPr>
+          <w:rFonts w:ascii="Consolas" w:hAnsi="Consolas" w:cs="Consolas"/>
+          <w:color w:val="242729"/>
+        </w:rPr>
+      </w:pPr>
+      <w:r>
+        <w:t xml:space="preserve">Example: </w:t>
+      </w:r>
+      <w:proofErr w:type="spellStart"/>
+      <w:r>
+        <w:rPr>
+          <w:rFonts w:ascii="inherit" w:hAnsi="inherit" w:cs="Consolas"/>
+          <w:color w:val="242729"/>
+          <w:bdr w:val="none" w:sz="0" w:space="0" w:color="auto" w:frame="1"/>
+        </w:rPr>
+        <w:t>psql</w:t>
+      </w:r>
+      <w:proofErr w:type="spellEnd"/>
+      <w:r>
+        <w:rPr>
+          <w:rFonts w:ascii="inherit" w:hAnsi="inherit" w:cs="Consolas"/>
+          <w:color w:val="242729"/>
+          <w:bdr w:val="none" w:sz="0" w:space="0" w:color="auto" w:frame="1"/>
+        </w:rPr>
+        <w:t xml:space="preserve"> -U username -d </w:t>
+      </w:r>
+      <w:proofErr w:type="spellStart"/>
+      <w:r>
+        <w:rPr>
+          <w:rFonts w:ascii="inherit" w:hAnsi="inherit" w:cs="Consolas"/>
+          <w:color w:val="242729"/>
+          <w:bdr w:val="none" w:sz="0" w:space="0" w:color="auto" w:frame="1"/>
+        </w:rPr>
+        <w:t>myDataBase</w:t>
+      </w:r>
+      <w:proofErr w:type="spellEnd"/>
+      <w:r>
+        <w:rPr>
+          <w:rFonts w:ascii="inherit" w:hAnsi="inherit" w:cs="Consolas"/>
+          <w:color w:val="242729"/>
+          <w:bdr w:val="none" w:sz="0" w:space="0" w:color="auto" w:frame="1"/>
+        </w:rPr>
+        <w:t xml:space="preserve"> -a -f </w:t>
+      </w:r>
+      <w:proofErr w:type="spellStart"/>
+      <w:r>
+        <w:rPr>
+          <w:rFonts w:ascii="inherit" w:hAnsi="inherit" w:cs="Consolas"/>
+          <w:color w:val="242729"/>
+          <w:bdr w:val="none" w:sz="0" w:space="0" w:color="auto" w:frame="1"/>
+        </w:rPr>
+        <w:t>myInsertFile</w:t>
+      </w:r>
+      <w:proofErr w:type="spellEnd"/>
+    </w:p>
+    <w:p>
+      <w:pPr>
+        <w:rPr>
+          <w:sz w:val="20"/>
+          <w:szCs w:val="20"/>
+        </w:rPr>
+      </w:pPr>
     </w:p>
     <w:sectPr>
       <w:pgSz w:w="12240" w:h="15840"/>
@@ -1650,6 +1800,75 @@
       <w:shd w:val="clear" w:color="auto" w:fill="E1DFDD"/>
     </w:rPr>
   </w:style>
+  <w:style w:type="character" w:styleId="FollowedHyperlink">
+    <w:name w:val="FollowedHyperlink"/>
+    <w:basedOn w:val="DefaultParagraphFont"/>
+    <w:uiPriority w:val="99"/>
+    <w:semiHidden/>
+    <w:unhideWhenUsed/>
+    <w:rsid w:val="001420BC"/>
+    <w:rPr>
+      <w:color w:val="954F72" w:themeColor="followedHyperlink"/>
+      <w:u w:val="single"/>
+    </w:rPr>
+  </w:style>
+  <w:style w:type="paragraph" w:styleId="HTMLPreformatted">
+    <w:name w:val="HTML Preformatted"/>
+    <w:basedOn w:val="Normal"/>
+    <w:link w:val="HTMLPreformattedChar"/>
+    <w:uiPriority w:val="99"/>
+    <w:semiHidden/>
+    <w:unhideWhenUsed/>
+    <w:rsid w:val="00D37ED7"/>
+    <w:pPr>
+      <w:tabs>
+        <w:tab w:val="left" w:pos="916"/>
+        <w:tab w:val="left" w:pos="1832"/>
+        <w:tab w:val="left" w:pos="2748"/>
+        <w:tab w:val="left" w:pos="3664"/>
+        <w:tab w:val="left" w:pos="4580"/>
+        <w:tab w:val="left" w:pos="5496"/>
+        <w:tab w:val="left" w:pos="6412"/>
+        <w:tab w:val="left" w:pos="7328"/>
+        <w:tab w:val="left" w:pos="8244"/>
+        <w:tab w:val="left" w:pos="9160"/>
+        <w:tab w:val="left" w:pos="10076"/>
+        <w:tab w:val="left" w:pos="10992"/>
+        <w:tab w:val="left" w:pos="11908"/>
+        <w:tab w:val="left" w:pos="12824"/>
+        <w:tab w:val="left" w:pos="13740"/>
+        <w:tab w:val="left" w:pos="14656"/>
+      </w:tabs>
+    </w:pPr>
+    <w:rPr>
+      <w:rFonts w:ascii="Courier New" w:eastAsia="Times New Roman" w:hAnsi="Courier New" w:cs="Courier New"/>
+      <w:sz w:val="20"/>
+      <w:szCs w:val="20"/>
+    </w:rPr>
+  </w:style>
+  <w:style w:type="character" w:customStyle="1" w:styleId="HTMLPreformattedChar">
+    <w:name w:val="HTML Preformatted Char"/>
+    <w:basedOn w:val="DefaultParagraphFont"/>
+    <w:link w:val="HTMLPreformatted"/>
+    <w:uiPriority w:val="99"/>
+    <w:semiHidden/>
+    <w:rsid w:val="00D37ED7"/>
+    <w:rPr>
+      <w:rFonts w:ascii="Courier New" w:eastAsia="Times New Roman" w:hAnsi="Courier New" w:cs="Courier New"/>
+      <w:sz w:val="20"/>
+      <w:szCs w:val="20"/>
+    </w:rPr>
+  </w:style>
+  <w:style w:type="character" w:customStyle="1" w:styleId="pln">
+    <w:name w:val="pln"/>
+    <w:basedOn w:val="DefaultParagraphFont"/>
+    <w:rsid w:val="00D37ED7"/>
+  </w:style>
+  <w:style w:type="character" w:customStyle="1" w:styleId="pun">
+    <w:name w:val="pun"/>
+    <w:basedOn w:val="DefaultParagraphFont"/>
+    <w:rsid w:val="00D37ED7"/>
+  </w:style>
 </w:styles>
 </file>
 

</xml_diff>